<commit_message>
Modified capitol 1, 2. Added content to capitol 3.
</commit_message>
<xml_diff>
--- a/Capitole/Capitolul 1.docx
+++ b/Capitole/Capitolul 1.docx
@@ -410,38 +410,26 @@
       <w:pPr>
         <w:ind w:firstLine="360"/>
       </w:pPr>
-      <w:r>
-        <w:t xml:space="preserve">Proiectul face parte dintr-un proiect mai complex, de analizarea, fuziunea si reconstrucția imaginilor medicale atât in 2D, cat si in 3D, din care abordează partea de fuziune a imaginilor (modulul de Image Fusion din imaginea de mai jos). </w:t>
-      </w:r>
-    </w:p>
-    <w:p>
-      <w:pPr>
-        <w:ind w:firstLine="360"/>
-      </w:pPr>
-      <w:r>
-        <w:t>Acest sistem se dorește a ajuta tehnologia medicala sa ajungă la cel puțin nivelul dispozitivelor mobile de astăzi, accentuând faptul</w:t>
-      </w:r>
-      <w:r>
-        <w:t xml:space="preserve"> ca si domeniul medical necesita</w:t>
-      </w:r>
-      <w:r>
-        <w:t xml:space="preserve"> dezvoltare, </w:t>
-      </w:r>
-      <w:r>
-        <w:lastRenderedPageBreak/>
-        <w:t xml:space="preserve">avansare condusa de </w:t>
-      </w:r>
-      <w:r>
-        <w:t>persoan</w:t>
-      </w:r>
-      <w:r>
-        <w:t>e pa</w:t>
-      </w:r>
-      <w:r>
-        <w:t xml:space="preserve">sionate. Obiectivul final este limitarea timpului pierdut, care de multe ori poate fi crucial in analizarea </w:t>
-      </w:r>
       <w:bookmarkStart w:id="0" w:name="_GoBack"/>
       <w:bookmarkEnd w:id="0"/>
+      <w:r>
+        <w:t>Acest sistem se dorește a ajuta tehnologia medicala sa ajungă la cel puțin nivelul dispozitivelor mobile de astăzi, accentuând faptul</w:t>
+      </w:r>
+      <w:r>
+        <w:t xml:space="preserve"> ca si domeniul medical necesita</w:t>
+      </w:r>
+      <w:r>
+        <w:t xml:space="preserve"> dezvoltare, avansare condusa de </w:t>
+      </w:r>
+      <w:r>
+        <w:t>persoan</w:t>
+      </w:r>
+      <w:r>
+        <w:t>e pa</w:t>
+      </w:r>
+      <w:r>
+        <w:t xml:space="preserve">sionate. Obiectivul final este limitarea timpului pierdut, care de multe ori poate fi crucial in analizarea </w:t>
+      </w:r>
       <w:r>
         <w:rPr>
           <w:rStyle w:val="EndnoteReference"/>
@@ -486,183 +474,8 @@
       <w:pPr>
         <w:ind w:firstLine="360"/>
       </w:pPr>
-    </w:p>
-    <w:p>
-      <w:pPr>
-        <w:keepNext/>
-      </w:pPr>
-      <w:r>
-        <w:rPr>
-          <w:noProof/>
-          <w:lang w:eastAsia="ro-RO"/>
-        </w:rPr>
-        <w:drawing>
-          <wp:inline distT="0" distB="0" distL="0" distR="0" wp14:anchorId="2552FE48" wp14:editId="7BF1E652">
-            <wp:extent cx="5731510" cy="4040505"/>
-            <wp:effectExtent l="0" t="0" r="2540" b="0"/>
-            <wp:docPr id="2" name="Picture 2"/>
-            <wp:cNvGraphicFramePr>
-              <a:graphicFrameLocks xmlns:a="http://schemas.openxmlformats.org/drawingml/2006/main" noChangeAspect="1"/>
-            </wp:cNvGraphicFramePr>
-            <a:graphic xmlns:a="http://schemas.openxmlformats.org/drawingml/2006/main">
-              <a:graphicData uri="http://schemas.openxmlformats.org/drawingml/2006/picture">
-                <pic:pic xmlns:pic="http://schemas.openxmlformats.org/drawingml/2006/picture">
-                  <pic:nvPicPr>
-                    <pic:cNvPr id="2" name="proiect_complex.png"/>
-                    <pic:cNvPicPr/>
-                  </pic:nvPicPr>
-                  <pic:blipFill>
-                    <a:blip r:embed="rId8">
-                      <a:extLst>
-                        <a:ext uri="{28A0092B-C50C-407E-A947-70E740481C1C}">
-                          <a14:useLocalDpi xmlns:a14="http://schemas.microsoft.com/office/drawing/2010/main" val="0"/>
-                        </a:ext>
-                      </a:extLst>
-                    </a:blip>
-                    <a:stretch>
-                      <a:fillRect/>
-                    </a:stretch>
-                  </pic:blipFill>
-                  <pic:spPr>
-                    <a:xfrm>
-                      <a:off x="0" y="0"/>
-                      <a:ext cx="5731510" cy="4040505"/>
-                    </a:xfrm>
-                    <a:prstGeom prst="rect">
-                      <a:avLst/>
-                    </a:prstGeom>
-                  </pic:spPr>
-                </pic:pic>
-              </a:graphicData>
-            </a:graphic>
-          </wp:inline>
-        </w:drawing>
-      </w:r>
-    </w:p>
-    <w:p>
-      <w:pPr>
-        <w:pStyle w:val="Caption"/>
-        <w:jc w:val="center"/>
-        <w:rPr>
-          <w:i/>
-          <w:szCs w:val="24"/>
-        </w:rPr>
-      </w:pPr>
-      <w:r>
-        <w:rPr>
-          <w:i/>
-          <w:szCs w:val="24"/>
-        </w:rPr>
-        <w:t xml:space="preserve">Figura </w:t>
-      </w:r>
-      <w:r>
-        <w:rPr>
-          <w:i/>
-          <w:szCs w:val="24"/>
-        </w:rPr>
-        <w:fldChar w:fldCharType="begin"/>
-      </w:r>
-      <w:r>
-        <w:rPr>
-          <w:i/>
-          <w:szCs w:val="24"/>
-        </w:rPr>
-        <w:instrText xml:space="preserve"> STYLEREF 2 \s </w:instrText>
-      </w:r>
-      <w:r>
-        <w:rPr>
-          <w:i/>
-          <w:szCs w:val="24"/>
-        </w:rPr>
-        <w:fldChar w:fldCharType="separate"/>
-      </w:r>
-      <w:r>
-        <w:rPr>
-          <w:i/>
-          <w:noProof/>
-          <w:szCs w:val="24"/>
-        </w:rPr>
-        <w:t>1</w:t>
-      </w:r>
-      <w:r>
-        <w:rPr>
-          <w:i/>
-          <w:szCs w:val="24"/>
-        </w:rPr>
-        <w:fldChar w:fldCharType="end"/>
-      </w:r>
-      <w:r>
-        <w:rPr>
-          <w:i/>
-          <w:szCs w:val="24"/>
-        </w:rPr>
-        <w:t>.</w:t>
-      </w:r>
-      <w:r>
-        <w:rPr>
-          <w:i/>
-          <w:szCs w:val="24"/>
-        </w:rPr>
-        <w:fldChar w:fldCharType="begin"/>
-      </w:r>
-      <w:r>
-        <w:rPr>
-          <w:i/>
-          <w:szCs w:val="24"/>
-        </w:rPr>
-        <w:instrText xml:space="preserve"> SEQ Figura \* ARABIC \s 2 </w:instrText>
-      </w:r>
-      <w:r>
-        <w:rPr>
-          <w:i/>
-          <w:szCs w:val="24"/>
-        </w:rPr>
-        <w:fldChar w:fldCharType="separate"/>
-      </w:r>
-      <w:r>
-        <w:rPr>
-          <w:i/>
-          <w:noProof/>
-          <w:szCs w:val="24"/>
-        </w:rPr>
-        <w:t>1</w:t>
-      </w:r>
-      <w:r>
-        <w:rPr>
-          <w:i/>
-          <w:szCs w:val="24"/>
-        </w:rPr>
-        <w:fldChar w:fldCharType="end"/>
-      </w:r>
-      <w:r>
-        <w:rPr>
-          <w:i/>
-          <w:szCs w:val="24"/>
-        </w:rPr>
-        <w:t xml:space="preserve">: Proiectul de analiza, fuziunea si </w:t>
-      </w:r>
-      <w:proofErr w:type="spellStart"/>
-      <w:r>
-        <w:rPr>
-          <w:i/>
-          <w:szCs w:val="24"/>
-        </w:rPr>
-        <w:t>reconstructia</w:t>
-      </w:r>
-      <w:proofErr w:type="spellEnd"/>
-      <w:r>
-        <w:rPr>
-          <w:i/>
-          <w:szCs w:val="24"/>
-        </w:rPr>
-        <w:t xml:space="preserve"> imaginilor medicale</w:t>
-      </w:r>
-    </w:p>
-    <w:p>
-      <w:pPr>
-        <w:ind w:firstLine="708"/>
-      </w:pPr>
-      <w:r>
+      <w:r>
+        <w:lastRenderedPageBreak/>
         <w:t xml:space="preserve">Telul </w:t>
       </w:r>
       <w:proofErr w:type="spellStart"/>
@@ -848,7 +661,6 @@
           <w:noProof/>
           <w:lang w:eastAsia="ro-RO"/>
         </w:rPr>
-        <w:lastRenderedPageBreak/>
         <w:drawing>
           <wp:inline distT="0" distB="0" distL="0" distR="0" wp14:anchorId="4D40C2CA" wp14:editId="487DAC07">
             <wp:extent cx="4563112" cy="1657581"/>
@@ -865,7 +677,7 @@
                     <pic:cNvPicPr/>
                   </pic:nvPicPr>
                   <pic:blipFill>
-                    <a:blip r:embed="rId9">
+                    <a:blip r:embed="rId8">
                       <a:extLst>
                         <a:ext uri="{28A0092B-C50C-407E-A947-70E740481C1C}">
                           <a14:useLocalDpi xmlns:a14="http://schemas.microsoft.com/office/drawing/2010/main" val="0"/>
@@ -900,51 +712,25 @@
       <w:r>
         <w:t xml:space="preserve">Figura </w:t>
       </w:r>
-      <w:r>
-        <w:fldChar w:fldCharType="begin"/>
-      </w:r>
-      <w:r>
-        <w:instrText xml:space="preserve"> STYLEREF 2 \s </w:instrText>
-      </w:r>
-      <w:r>
-        <w:fldChar w:fldCharType="separate"/>
-      </w:r>
-      <w:r>
-        <w:rPr>
-          <w:noProof/>
-        </w:rPr>
-        <w:t>1</w:t>
-      </w:r>
-      <w:r>
-        <w:rPr>
-          <w:noProof/>
-        </w:rPr>
-        <w:fldChar w:fldCharType="end"/>
-      </w:r>
+      <w:fldSimple w:instr=" STYLEREF 2 \s ">
+        <w:r>
+          <w:rPr>
+            <w:noProof/>
+          </w:rPr>
+          <w:t>1</w:t>
+        </w:r>
+      </w:fldSimple>
       <w:r>
         <w:t>.</w:t>
       </w:r>
-      <w:r>
-        <w:fldChar w:fldCharType="begin"/>
-      </w:r>
-      <w:r>
-        <w:instrText xml:space="preserve"> SEQ Figura \* ARABIC \s 2 </w:instrText>
-      </w:r>
-      <w:r>
-        <w:fldChar w:fldCharType="separate"/>
-      </w:r>
-      <w:r>
-        <w:rPr>
-          <w:noProof/>
-        </w:rPr>
-        <w:t>2</w:t>
-      </w:r>
-      <w:r>
-        <w:rPr>
-          <w:noProof/>
-        </w:rPr>
-        <w:fldChar w:fldCharType="end"/>
-      </w:r>
+      <w:fldSimple w:instr=" SEQ Figura \* ARABIC \s 2 ">
+        <w:r>
+          <w:rPr>
+            <w:noProof/>
+          </w:rPr>
+          <w:t>2</w:t>
+        </w:r>
+      </w:fldSimple>
       <w:r>
         <w:t>: Fuziunea imaginilor</w:t>
       </w:r>
@@ -2017,6 +1803,7 @@
   <w:style w:type="character" w:default="1" w:styleId="DefaultParagraphFont">
     <w:name w:val="Default Paragraph Font"/>
     <w:uiPriority w:val="1"/>
+    <w:semiHidden/>
     <w:unhideWhenUsed/>
   </w:style>
   <w:style w:type="table" w:default="1" w:styleId="TableNormal">
@@ -2415,7 +2202,7 @@
 </file>
 
 <file path=customXml/itemProps1.xml><?xml version="1.0" encoding="utf-8"?>
-<ds:datastoreItem xmlns:ds="http://schemas.openxmlformats.org/officeDocument/2006/customXml" ds:itemID="{6D984FE1-62A6-4311-AF94-A0636D85A5BF}">
+<ds:datastoreItem xmlns:ds="http://schemas.openxmlformats.org/officeDocument/2006/customXml" ds:itemID="{BF5C9406-3228-4F3B-87CA-0956DE3DAC07}">
   <ds:schemaRefs>
     <ds:schemaRef ds:uri="http://schemas.openxmlformats.org/officeDocument/2006/bibliography"/>
   </ds:schemaRefs>

</xml_diff>